<commit_message>
Version 1.6.4 - Update Learn 600
</commit_message>
<xml_diff>
--- a/docs/Learning_Migrations.docx
+++ b/docs/Learning_Migrations.docx
@@ -86,7 +86,29 @@
           <w:rtl/>
           <w:lang w:bidi="fa-IR"/>
         </w:rPr>
-        <w:t xml:space="preserve">‌عنوان تا قبل از اولین مرحله </w:t>
+        <w:t>‌عنوان</w:t>
+      </w:r>
+      <w:r>
+        <w:rPr>
+          <w:rFonts w:ascii="Courier New" w:hAnsi="Courier New" w:cs="Courier New" w:hint="cs"/>
+          <w:color w:val="FF0000"/>
+          <w:sz w:val="20"/>
+          <w:szCs w:val="20"/>
+          <w:rtl/>
+          <w:lang w:bidi="fa-IR"/>
+        </w:rPr>
+        <w:t>،</w:t>
+      </w:r>
+      <w:r>
+        <w:rPr>
+          <w:rFonts w:ascii="Courier New" w:hAnsi="Courier New" w:cs="Courier New" w:hint="cs"/>
+          <w:color w:val="FF0000"/>
+          <w:sz w:val="20"/>
+          <w:szCs w:val="20"/>
+          <w:rtl/>
+          <w:lang w:bidi="fa-IR"/>
+        </w:rPr>
+        <w:t xml:space="preserve"> تا قبل از اولین مرحله </w:t>
       </w:r>
       <w:r>
         <w:rPr>
@@ -281,6 +303,8 @@
       <w:r>
         <w:rPr>
           <w:rFonts w:ascii="Courier New" w:hAnsi="Courier New" w:cs="Courier New" w:hint="cs"/>
+          <w:b/>
+          <w:bCs/>
           <w:color w:val="FF0000"/>
           <w:sz w:val="20"/>
           <w:szCs w:val="20"/>
@@ -309,7 +333,20 @@
           <w:rtl/>
           <w:lang w:bidi="fa-IR"/>
         </w:rPr>
-        <w:t xml:space="preserve"> دقت‌ترین</w:t>
+        <w:t xml:space="preserve"> </w:t>
+      </w:r>
+      <w:r>
+        <w:rPr>
+          <w:rFonts w:ascii="Courier New" w:hAnsi="Courier New" w:cs="Courier New" w:hint="cs"/>
+          <w:b/>
+          <w:bCs/>
+          <w:color w:val="FF0000"/>
+          <w:sz w:val="20"/>
+          <w:szCs w:val="20"/>
+          <w:rtl/>
+          <w:lang w:bidi="fa-IR"/>
+        </w:rPr>
+        <w:t>دقت‌ترین</w:t>
       </w:r>
       <w:r>
         <w:rPr>
@@ -482,19 +519,17 @@
           <w:szCs w:val="16"/>
           <w:lang w:bidi="fa-IR"/>
         </w:rPr>
-        <w:t xml:space="preserve"> Using Domain</w:t>
-      </w:r>
-    </w:p>
-    <w:p>
-      <w:pPr>
-        <w:jc w:val="both"/>
+        <w:t xml:space="preserve"> </w:t>
+      </w:r>
+      <w:r>
         <w:rPr>
           <w:rFonts w:ascii="Courier New" w:hAnsi="Courier New" w:cs="Courier New"/>
           <w:sz w:val="16"/>
           <w:szCs w:val="16"/>
           <w:lang w:bidi="fa-IR"/>
         </w:rPr>
-      </w:pPr>
+        <w:t>Add Project Reference:</w:t>
+      </w:r>
       <w:r>
         <w:rPr>
           <w:rFonts w:ascii="Courier New" w:hAnsi="Courier New" w:cs="Courier New"/>
@@ -502,8 +537,7 @@
           <w:szCs w:val="16"/>
           <w:lang w:bidi="fa-IR"/>
         </w:rPr>
-        <w:tab/>
-        <w:t xml:space="preserve">Microsoft.EntityFrameworkCore.Proxies </w:t>
+        <w:t xml:space="preserve"> </w:t>
       </w:r>
       <w:r>
         <w:rPr>
@@ -512,7 +546,7 @@
           <w:szCs w:val="16"/>
           <w:lang w:bidi="fa-IR"/>
         </w:rPr>
-        <w:sym w:font="Wingdings" w:char="F0E0"/>
+        <w:t>[[</w:t>
       </w:r>
       <w:r>
         <w:rPr>
@@ -521,23 +555,20 @@
           <w:szCs w:val="16"/>
           <w:lang w:bidi="fa-IR"/>
         </w:rPr>
-        <w:t xml:space="preserve"> </w:t>
-      </w:r>
-      <w:r>
-        <w:rPr>
-          <w:rFonts w:ascii="Courier New" w:hAnsi="Courier New" w:cs="Courier New"/>
-          <w:b/>
-          <w:bCs/>
+        <w:t>Domain</w:t>
+      </w:r>
+      <w:r>
+        <w:rPr>
+          <w:rFonts w:ascii="Courier New" w:hAnsi="Courier New" w:cs="Courier New"/>
           <w:sz w:val="16"/>
           <w:szCs w:val="16"/>
           <w:lang w:bidi="fa-IR"/>
         </w:rPr>
-        <w:t>Just For Lazy Loading</w:t>
-      </w:r>
-    </w:p>
-    <w:p>
-      <w:pPr>
-        <w:ind w:firstLine="720"/>
+        <w:t>]]</w:t>
+      </w:r>
+    </w:p>
+    <w:p>
+      <w:pPr>
         <w:jc w:val="both"/>
         <w:rPr>
           <w:rFonts w:ascii="Courier New" w:hAnsi="Courier New" w:cs="Courier New"/>
@@ -553,8 +584,9 @@
           <w:szCs w:val="16"/>
           <w:lang w:bidi="fa-IR"/>
         </w:rPr>
-        <w:t>Microsoft.EntityFrameworkCore.SqlServer</w:t>
-      </w:r>
+        <w:tab/>
+      </w:r>
+      <w:proofErr w:type="gramStart"/>
       <w:r>
         <w:rPr>
           <w:rFonts w:ascii="Courier New" w:hAnsi="Courier New" w:cs="Courier New"/>
@@ -562,8 +594,9 @@
           <w:szCs w:val="16"/>
           <w:lang w:bidi="fa-IR"/>
         </w:rPr>
-        <w:t xml:space="preserve"> </w:t>
-      </w:r>
+        <w:t>Microsoft.EntityFrameworkCore.Proxies</w:t>
+      </w:r>
+      <w:proofErr w:type="gramEnd"/>
       <w:r>
         <w:rPr>
           <w:rFonts w:ascii="Courier New" w:hAnsi="Courier New" w:cs="Courier New"/>
@@ -571,7 +604,7 @@
           <w:szCs w:val="16"/>
           <w:lang w:bidi="fa-IR"/>
         </w:rPr>
-        <w:sym w:font="Wingdings" w:char="F0E0"/>
+        <w:t xml:space="preserve"> </w:t>
       </w:r>
       <w:r>
         <w:rPr>
@@ -580,39 +613,41 @@
           <w:szCs w:val="16"/>
           <w:lang w:bidi="fa-IR"/>
         </w:rPr>
-        <w:t xml:space="preserve"> </w:t>
-      </w:r>
-      <w:r>
-        <w:rPr>
-          <w:rFonts w:ascii="Courier New" w:hAnsi="Courier New" w:cs="Courier New"/>
-          <w:b/>
-          <w:bCs/>
+        <w:sym w:font="Wingdings" w:char="F0E0"/>
+      </w:r>
+      <w:r>
+        <w:rPr>
+          <w:rFonts w:ascii="Courier New" w:hAnsi="Courier New" w:cs="Courier New"/>
           <w:sz w:val="16"/>
           <w:szCs w:val="16"/>
           <w:lang w:bidi="fa-IR"/>
         </w:rPr>
-        <w:t>For Using Microsoft SQL Server</w:t>
-      </w:r>
-    </w:p>
-    <w:p>
-      <w:pPr>
-        <w:jc w:val="both"/>
-        <w:rPr>
-          <w:rFonts w:ascii="Courier New" w:hAnsi="Courier New" w:cs="Courier New"/>
+        <w:t xml:space="preserve"> </w:t>
+      </w:r>
+      <w:r>
+        <w:rPr>
+          <w:rFonts w:ascii="Courier New" w:hAnsi="Courier New" w:cs="Courier New"/>
+          <w:b/>
+          <w:bCs/>
           <w:sz w:val="16"/>
           <w:szCs w:val="16"/>
           <w:lang w:bidi="fa-IR"/>
         </w:rPr>
-      </w:pPr>
-      <w:r>
+        <w:t>Just For Lazy Loading</w:t>
+      </w:r>
+    </w:p>
+    <w:p>
+      <w:pPr>
+        <w:ind w:firstLine="720"/>
+        <w:jc w:val="both"/>
         <w:rPr>
           <w:rFonts w:ascii="Courier New" w:hAnsi="Courier New" w:cs="Courier New"/>
           <w:sz w:val="16"/>
           <w:szCs w:val="16"/>
           <w:lang w:bidi="fa-IR"/>
         </w:rPr>
-        <w:t>[[MyApplication]]</w:t>
-      </w:r>
+      </w:pPr>
+      <w:proofErr w:type="gramStart"/>
       <w:r>
         <w:rPr>
           <w:rFonts w:ascii="Courier New" w:hAnsi="Courier New" w:cs="Courier New"/>
@@ -620,8 +655,9 @@
           <w:szCs w:val="16"/>
           <w:lang w:bidi="fa-IR"/>
         </w:rPr>
-        <w:t xml:space="preserve"> </w:t>
-      </w:r>
+        <w:t>Microsoft.EntityFrameworkCore.SqlServer</w:t>
+      </w:r>
+      <w:proofErr w:type="gramEnd"/>
       <w:r>
         <w:rPr>
           <w:rFonts w:ascii="Courier New" w:hAnsi="Courier New" w:cs="Courier New"/>
@@ -629,7 +665,7 @@
           <w:szCs w:val="16"/>
           <w:lang w:bidi="fa-IR"/>
         </w:rPr>
-        <w:sym w:font="Wingdings" w:char="F0E0"/>
+        <w:t xml:space="preserve"> </w:t>
       </w:r>
       <w:r>
         <w:rPr>
@@ -638,27 +674,175 @@
           <w:szCs w:val="16"/>
           <w:lang w:bidi="fa-IR"/>
         </w:rPr>
-        <w:t xml:space="preserve"> Using Domain and Persistence</w:t>
-      </w:r>
-    </w:p>
-    <w:p>
-      <w:pPr>
-        <w:ind w:firstLine="720"/>
-        <w:jc w:val="both"/>
+        <w:sym w:font="Wingdings" w:char="F0E0"/>
+      </w:r>
+      <w:r>
         <w:rPr>
           <w:rFonts w:ascii="Courier New" w:hAnsi="Courier New" w:cs="Courier New"/>
           <w:sz w:val="16"/>
           <w:szCs w:val="16"/>
           <w:lang w:bidi="fa-IR"/>
         </w:rPr>
-      </w:pPr>
-      <w:r>
-        <w:rPr>
-          <w:rFonts w:ascii="Courier New" w:hAnsi="Courier New" w:cs="Courier New"/>
+        <w:t xml:space="preserve"> </w:t>
+      </w:r>
+      <w:r>
+        <w:rPr>
+          <w:rFonts w:ascii="Courier New" w:hAnsi="Courier New" w:cs="Courier New"/>
+          <w:b/>
+          <w:bCs/>
           <w:sz w:val="16"/>
           <w:szCs w:val="16"/>
           <w:lang w:bidi="fa-IR"/>
         </w:rPr>
+        <w:t>For Using Microsoft SQL Server</w:t>
+      </w:r>
+    </w:p>
+    <w:p>
+      <w:pPr>
+        <w:jc w:val="both"/>
+        <w:rPr>
+          <w:rFonts w:ascii="Courier New" w:hAnsi="Courier New" w:cs="Courier New"/>
+          <w:sz w:val="16"/>
+          <w:szCs w:val="16"/>
+          <w:lang w:bidi="fa-IR"/>
+        </w:rPr>
+      </w:pPr>
+      <w:r>
+        <w:rPr>
+          <w:rFonts w:ascii="Courier New" w:hAnsi="Courier New" w:cs="Courier New"/>
+          <w:sz w:val="16"/>
+          <w:szCs w:val="16"/>
+          <w:lang w:bidi="fa-IR"/>
+        </w:rPr>
+        <w:t>[[MyApplication]]</w:t>
+      </w:r>
+      <w:r>
+        <w:rPr>
+          <w:rFonts w:ascii="Courier New" w:hAnsi="Courier New" w:cs="Courier New"/>
+          <w:sz w:val="16"/>
+          <w:szCs w:val="16"/>
+          <w:lang w:bidi="fa-IR"/>
+        </w:rPr>
+        <w:t xml:space="preserve"> </w:t>
+      </w:r>
+      <w:r>
+        <w:rPr>
+          <w:rFonts w:ascii="Courier New" w:hAnsi="Courier New" w:cs="Courier New"/>
+          <w:sz w:val="16"/>
+          <w:szCs w:val="16"/>
+          <w:lang w:bidi="fa-IR"/>
+        </w:rPr>
+        <w:sym w:font="Wingdings" w:char="F0E0"/>
+      </w:r>
+      <w:r>
+        <w:rPr>
+          <w:rFonts w:ascii="Courier New" w:hAnsi="Courier New" w:cs="Courier New"/>
+          <w:sz w:val="16"/>
+          <w:szCs w:val="16"/>
+          <w:lang w:bidi="fa-IR"/>
+        </w:rPr>
+        <w:t xml:space="preserve"> </w:t>
+      </w:r>
+      <w:r>
+        <w:rPr>
+          <w:rFonts w:ascii="Courier New" w:hAnsi="Courier New" w:cs="Courier New"/>
+          <w:sz w:val="16"/>
+          <w:szCs w:val="16"/>
+          <w:lang w:bidi="fa-IR"/>
+        </w:rPr>
+        <w:t>Add Project Reference:</w:t>
+      </w:r>
+      <w:r>
+        <w:rPr>
+          <w:rFonts w:ascii="Courier New" w:hAnsi="Courier New" w:cs="Courier New"/>
+          <w:sz w:val="16"/>
+          <w:szCs w:val="16"/>
+          <w:lang w:bidi="fa-IR"/>
+        </w:rPr>
+        <w:t xml:space="preserve"> </w:t>
+      </w:r>
+      <w:r>
+        <w:rPr>
+          <w:rFonts w:ascii="Courier New" w:hAnsi="Courier New" w:cs="Courier New"/>
+          <w:sz w:val="16"/>
+          <w:szCs w:val="16"/>
+          <w:lang w:bidi="fa-IR"/>
+        </w:rPr>
+        <w:t>[[</w:t>
+      </w:r>
+      <w:r>
+        <w:rPr>
+          <w:rFonts w:ascii="Courier New" w:hAnsi="Courier New" w:cs="Courier New"/>
+          <w:sz w:val="16"/>
+          <w:szCs w:val="16"/>
+          <w:lang w:bidi="fa-IR"/>
+        </w:rPr>
+        <w:t>Domain</w:t>
+      </w:r>
+      <w:r>
+        <w:rPr>
+          <w:rFonts w:ascii="Courier New" w:hAnsi="Courier New" w:cs="Courier New"/>
+          <w:sz w:val="16"/>
+          <w:szCs w:val="16"/>
+          <w:lang w:bidi="fa-IR"/>
+        </w:rPr>
+        <w:t>]]</w:t>
+      </w:r>
+      <w:r>
+        <w:rPr>
+          <w:rFonts w:ascii="Courier New" w:hAnsi="Courier New" w:cs="Courier New"/>
+          <w:sz w:val="16"/>
+          <w:szCs w:val="16"/>
+          <w:lang w:bidi="fa-IR"/>
+        </w:rPr>
+        <w:t xml:space="preserve"> and </w:t>
+      </w:r>
+      <w:r>
+        <w:rPr>
+          <w:rFonts w:ascii="Courier New" w:hAnsi="Courier New" w:cs="Courier New"/>
+          <w:sz w:val="16"/>
+          <w:szCs w:val="16"/>
+          <w:lang w:bidi="fa-IR"/>
+        </w:rPr>
+        <w:t>[[</w:t>
+      </w:r>
+      <w:r>
+        <w:rPr>
+          <w:rFonts w:ascii="Courier New" w:hAnsi="Courier New" w:cs="Courier New"/>
+          <w:sz w:val="16"/>
+          <w:szCs w:val="16"/>
+          <w:lang w:bidi="fa-IR"/>
+        </w:rPr>
+        <w:t>Persistence</w:t>
+      </w:r>
+      <w:r>
+        <w:rPr>
+          <w:rFonts w:ascii="Courier New" w:hAnsi="Courier New" w:cs="Courier New"/>
+          <w:sz w:val="16"/>
+          <w:szCs w:val="16"/>
+          <w:lang w:bidi="fa-IR"/>
+        </w:rPr>
+        <w:t>]]</w:t>
+      </w:r>
+    </w:p>
+    <w:p>
+      <w:pPr>
+        <w:ind w:firstLine="720"/>
+        <w:jc w:val="both"/>
+        <w:rPr>
+          <w:rFonts w:ascii="Courier New" w:hAnsi="Courier New" w:cs="Courier New"/>
+          <w:sz w:val="16"/>
+          <w:szCs w:val="16"/>
+          <w:lang w:bidi="fa-IR"/>
+        </w:rPr>
+      </w:pPr>
+      <w:r>
+        <w:rPr>
+          <w:rFonts w:ascii="Courier New" w:hAnsi="Courier New" w:cs="Courier New"/>
+          <w:sz w:val="16"/>
+          <w:szCs w:val="16"/>
+          <w:lang w:bidi="fa-IR"/>
+        </w:rPr>
         <w:t>Microsoft.EntityFrameworkCore</w:t>
       </w:r>
     </w:p>
@@ -679,7 +863,7 @@
         <w:bidi/>
         <w:jc w:val="both"/>
         <w:rPr>
-          <w:rFonts w:ascii="Courier New" w:hAnsi="Courier New" w:cs="Courier New"/>
+          <w:rFonts w:ascii="Courier New" w:hAnsi="Courier New" w:cs="Courier New" w:hint="cs"/>
           <w:sz w:val="20"/>
           <w:szCs w:val="20"/>
           <w:rtl/>
@@ -895,7 +1079,46 @@
           <w:rtl/>
           <w:lang w:bidi="fa-IR"/>
         </w:rPr>
-        <w:t xml:space="preserve">، به هر شکل، ایجاد می‌کنیم، </w:t>
+        <w:t xml:space="preserve">، </w:t>
+      </w:r>
+      <w:r>
+        <w:rPr>
+          <w:rFonts w:ascii="Courier New" w:hAnsi="Courier New" w:cs="Courier New" w:hint="cs"/>
+          <w:sz w:val="20"/>
+          <w:szCs w:val="20"/>
+          <w:rtl/>
+          <w:lang w:bidi="fa-IR"/>
+        </w:rPr>
+        <w:t xml:space="preserve">و یا فایل‌های </w:t>
+      </w:r>
+      <w:r>
+        <w:rPr>
+          <w:rFonts w:ascii="Courier New" w:hAnsi="Courier New" w:cs="Courier New"/>
+          <w:sz w:val="20"/>
+          <w:szCs w:val="20"/>
+          <w:lang w:bidi="fa-IR"/>
+        </w:rPr>
+        <w:t>Configuration</w:t>
+      </w:r>
+      <w:r>
+        <w:rPr>
+          <w:rFonts w:ascii="Courier New" w:hAnsi="Courier New" w:cs="Courier New" w:hint="cs"/>
+          <w:sz w:val="20"/>
+          <w:szCs w:val="20"/>
+          <w:rtl/>
+          <w:lang w:bidi="fa-IR"/>
+        </w:rPr>
+        <w:t xml:space="preserve">، </w:t>
+      </w:r>
+      <w:r>
+        <w:rPr>
+          <w:rFonts w:ascii="Courier New" w:hAnsi="Courier New" w:cs="Courier New" w:hint="cs"/>
+          <w:sz w:val="20"/>
+          <w:szCs w:val="20"/>
+          <w:rtl/>
+          <w:lang w:bidi="fa-IR"/>
+        </w:rPr>
+        <w:t xml:space="preserve">به هر شکل، ایجاد می‌کنیم، </w:t>
       </w:r>
       <w:r>
         <w:rPr>
@@ -964,7 +1187,27 @@
           <w:rtl/>
           <w:lang w:bidi="fa-IR"/>
         </w:rPr>
-        <w:t>مجددا برنامه را اجرا نماییم و برنامه، با داشتن دستور ذیل</w:t>
+        <w:t>مجددا برنامه را اجرا نماییم</w:t>
+      </w:r>
+      <w:r>
+        <w:rPr>
+          <w:rFonts w:ascii="Courier New" w:hAnsi="Courier New" w:cs="Courier New" w:hint="cs"/>
+          <w:sz w:val="20"/>
+          <w:szCs w:val="20"/>
+          <w:rtl/>
+          <w:lang w:bidi="fa-IR"/>
+        </w:rPr>
+        <w:t>، تا</w:t>
+      </w:r>
+      <w:r>
+        <w:rPr>
+          <w:rFonts w:ascii="Courier New" w:hAnsi="Courier New" w:cs="Courier New" w:hint="cs"/>
+          <w:sz w:val="20"/>
+          <w:szCs w:val="20"/>
+          <w:rtl/>
+          <w:lang w:bidi="fa-IR"/>
+        </w:rPr>
+        <w:t xml:space="preserve"> برنامه، با داشتن دستور ذیل</w:t>
       </w:r>
       <w:r>
         <w:rPr>
@@ -1086,7 +1329,17 @@
           <w:rtl/>
           <w:lang w:bidi="fa-IR"/>
         </w:rPr>
-        <w:t>می‌نماید</w:t>
+        <w:t>ن</w:t>
+      </w:r>
+      <w:r>
+        <w:rPr>
+          <w:rFonts w:ascii="Courier New" w:hAnsi="Courier New" w:cs="Courier New" w:hint="cs"/>
+          <w:sz w:val="20"/>
+          <w:szCs w:val="20"/>
+          <w:rtl/>
+          <w:lang w:bidi="fa-IR"/>
+        </w:rPr>
+        <w:t>ماید</w:t>
       </w:r>
       <w:r>
         <w:rPr>
@@ -1160,15 +1413,17 @@
         <w:jc w:val="both"/>
         <w:rPr>
           <w:rFonts w:ascii="Courier New" w:hAnsi="Courier New" w:cs="Courier New"/>
-          <w:sz w:val="20"/>
-          <w:szCs w:val="20"/>
-          <w:rtl/>
-          <w:lang w:bidi="fa-IR"/>
-        </w:rPr>
-      </w:pPr>
-      <w:r>
-        <w:rPr>
-          <w:rFonts w:ascii="Courier New" w:hAnsi="Courier New" w:cs="Courier New" w:hint="cs"/>
+          <w:color w:val="FF0000"/>
+          <w:sz w:val="20"/>
+          <w:szCs w:val="20"/>
+          <w:rtl/>
+          <w:lang w:bidi="fa-IR"/>
+        </w:rPr>
+      </w:pPr>
+      <w:r>
+        <w:rPr>
+          <w:rFonts w:ascii="Courier New" w:hAnsi="Courier New" w:cs="Courier New" w:hint="cs"/>
+          <w:color w:val="FF0000"/>
           <w:sz w:val="20"/>
           <w:szCs w:val="20"/>
           <w:rtl/>
@@ -1179,6 +1434,7 @@
       <w:r>
         <w:rPr>
           <w:rFonts w:ascii="Courier New" w:hAnsi="Courier New" w:cs="Courier New" w:hint="eastAsia"/>
+          <w:color w:val="FF0000"/>
           <w:sz w:val="20"/>
           <w:szCs w:val="20"/>
           <w:rtl/>
@@ -1189,6 +1445,7 @@
       <w:r>
         <w:rPr>
           <w:rFonts w:ascii="Courier New" w:hAnsi="Courier New" w:cs="Courier New" w:hint="cs"/>
+          <w:color w:val="FF0000"/>
           <w:sz w:val="20"/>
           <w:szCs w:val="20"/>
           <w:rtl/>
@@ -1199,6 +1456,7 @@
       <w:r>
         <w:rPr>
           <w:rFonts w:ascii="Courier New" w:hAnsi="Courier New" w:cs="Courier New" w:hint="eastAsia"/>
+          <w:color w:val="FF0000"/>
           <w:sz w:val="20"/>
           <w:szCs w:val="20"/>
           <w:rtl/>
@@ -1209,6 +1467,7 @@
       <w:r>
         <w:rPr>
           <w:rFonts w:ascii="Courier New" w:hAnsi="Courier New" w:cs="Courier New"/>
+          <w:color w:val="FF0000"/>
           <w:sz w:val="20"/>
           <w:szCs w:val="20"/>
           <w:rtl/>
@@ -1219,6 +1478,7 @@
       <w:r>
         <w:rPr>
           <w:rFonts w:ascii="Courier New" w:hAnsi="Courier New" w:cs="Courier New" w:hint="cs"/>
+          <w:color w:val="FF0000"/>
           <w:sz w:val="20"/>
           <w:szCs w:val="20"/>
           <w:rtl/>
@@ -1229,6 +1489,7 @@
       <w:r>
         <w:rPr>
           <w:rFonts w:ascii="Courier New" w:hAnsi="Courier New" w:cs="Courier New"/>
+          <w:color w:val="FF0000"/>
           <w:sz w:val="20"/>
           <w:szCs w:val="20"/>
           <w:rtl/>
@@ -1239,6 +1500,7 @@
       <w:r>
         <w:rPr>
           <w:rFonts w:ascii="Courier New" w:hAnsi="Courier New" w:cs="Courier New" w:hint="cs"/>
+          <w:color w:val="FF0000"/>
           <w:sz w:val="20"/>
           <w:szCs w:val="20"/>
           <w:rtl/>
@@ -1249,6 +1511,7 @@
       <w:r>
         <w:rPr>
           <w:rFonts w:ascii="Courier New" w:hAnsi="Courier New" w:cs="Courier New" w:hint="eastAsia"/>
+          <w:color w:val="FF0000"/>
           <w:sz w:val="20"/>
           <w:szCs w:val="20"/>
           <w:rtl/>
@@ -1259,6 +1522,7 @@
       <w:r>
         <w:rPr>
           <w:rFonts w:ascii="Courier New" w:hAnsi="Courier New" w:cs="Courier New"/>
+          <w:color w:val="FF0000"/>
           <w:sz w:val="20"/>
           <w:szCs w:val="20"/>
           <w:rtl/>
@@ -1269,6 +1533,7 @@
       <w:r>
         <w:rPr>
           <w:rFonts w:ascii="Courier New" w:hAnsi="Courier New" w:cs="Courier New" w:hint="cs"/>
+          <w:color w:val="FF0000"/>
           <w:sz w:val="20"/>
           <w:szCs w:val="20"/>
           <w:rtl/>
@@ -1279,6 +1544,7 @@
       <w:r>
         <w:rPr>
           <w:rFonts w:ascii="Courier New" w:hAnsi="Courier New" w:cs="Courier New"/>
+          <w:color w:val="FF0000"/>
           <w:sz w:val="20"/>
           <w:szCs w:val="20"/>
           <w:lang w:bidi="fa-IR"/>
@@ -1288,6 +1554,7 @@
       <w:r>
         <w:rPr>
           <w:rFonts w:ascii="Courier New" w:hAnsi="Courier New" w:cs="Courier New"/>
+          <w:color w:val="FF0000"/>
           <w:sz w:val="20"/>
           <w:szCs w:val="20"/>
           <w:rtl/>
@@ -1298,6 +1565,7 @@
       <w:r>
         <w:rPr>
           <w:rFonts w:ascii="Courier New" w:hAnsi="Courier New" w:cs="Courier New" w:hint="cs"/>
+          <w:color w:val="FF0000"/>
           <w:sz w:val="20"/>
           <w:szCs w:val="20"/>
           <w:rtl/>
@@ -1308,6 +1576,7 @@
       <w:r>
         <w:rPr>
           <w:rFonts w:ascii="Courier New" w:hAnsi="Courier New" w:cs="Courier New" w:hint="eastAsia"/>
+          <w:color w:val="FF0000"/>
           <w:sz w:val="20"/>
           <w:szCs w:val="20"/>
           <w:rtl/>
@@ -1318,6 +1587,7 @@
       <w:r>
         <w:rPr>
           <w:rFonts w:ascii="Courier New" w:hAnsi="Courier New" w:cs="Courier New"/>
+          <w:color w:val="FF0000"/>
           <w:sz w:val="20"/>
           <w:szCs w:val="20"/>
           <w:rtl/>
@@ -1783,8 +2053,8 @@
           <w:lang w:bidi="fa-IR"/>
         </w:rPr>
         <w:tab/>
-        <w:t xml:space="preserve">Microsoft.EntityFrameworkCore.Proxies </w:t>
-      </w:r>
+      </w:r>
+      <w:proofErr w:type="gramStart"/>
       <w:r>
         <w:rPr>
           <w:rFonts w:ascii="Courier New" w:hAnsi="Courier New" w:cs="Courier New"/>
@@ -1792,8 +2062,9 @@
           <w:szCs w:val="16"/>
           <w:lang w:bidi="fa-IR"/>
         </w:rPr>
-        <w:sym w:font="Wingdings" w:char="F0E0"/>
-      </w:r>
+        <w:t>Microsoft.EntityFrameworkCore.Proxies</w:t>
+      </w:r>
+      <w:proofErr w:type="gramEnd"/>
       <w:r>
         <w:rPr>
           <w:rFonts w:ascii="Courier New" w:hAnsi="Courier New" w:cs="Courier New"/>
@@ -1806,44 +2077,45 @@
       <w:r>
         <w:rPr>
           <w:rFonts w:ascii="Courier New" w:hAnsi="Courier New" w:cs="Courier New"/>
-          <w:b/>
-          <w:bCs/>
           <w:sz w:val="16"/>
           <w:szCs w:val="16"/>
           <w:lang w:bidi="fa-IR"/>
         </w:rPr>
-        <w:t>Just For Lazy Loading</w:t>
-      </w:r>
-    </w:p>
-    <w:p>
-      <w:pPr>
-        <w:ind w:firstLine="720"/>
-        <w:jc w:val="both"/>
+        <w:sym w:font="Wingdings" w:char="F0E0"/>
+      </w:r>
+      <w:r>
         <w:rPr>
           <w:rFonts w:ascii="Courier New" w:hAnsi="Courier New" w:cs="Courier New"/>
           <w:sz w:val="16"/>
           <w:szCs w:val="16"/>
           <w:lang w:bidi="fa-IR"/>
         </w:rPr>
-      </w:pPr>
-      <w:r>
-        <w:rPr>
-          <w:rFonts w:ascii="Courier New" w:hAnsi="Courier New" w:cs="Courier New"/>
+        <w:t xml:space="preserve"> </w:t>
+      </w:r>
+      <w:r>
+        <w:rPr>
+          <w:rFonts w:ascii="Courier New" w:hAnsi="Courier New" w:cs="Courier New"/>
+          <w:b/>
+          <w:bCs/>
           <w:sz w:val="16"/>
           <w:szCs w:val="16"/>
           <w:lang w:bidi="fa-IR"/>
         </w:rPr>
-        <w:t>Microsoft.EntityFrameworkCore.SqlServer</w:t>
-      </w:r>
-      <w:r>
+        <w:t>Just For Lazy Loading</w:t>
+      </w:r>
+    </w:p>
+    <w:p>
+      <w:pPr>
+        <w:ind w:firstLine="720"/>
+        <w:jc w:val="both"/>
         <w:rPr>
           <w:rFonts w:ascii="Courier New" w:hAnsi="Courier New" w:cs="Courier New"/>
           <w:sz w:val="16"/>
           <w:szCs w:val="16"/>
           <w:lang w:bidi="fa-IR"/>
         </w:rPr>
-        <w:t xml:space="preserve"> </w:t>
-      </w:r>
+      </w:pPr>
+      <w:proofErr w:type="gramStart"/>
       <w:r>
         <w:rPr>
           <w:rFonts w:ascii="Courier New" w:hAnsi="Courier New" w:cs="Courier New"/>
@@ -1851,8 +2123,9 @@
           <w:szCs w:val="16"/>
           <w:lang w:bidi="fa-IR"/>
         </w:rPr>
-        <w:sym w:font="Wingdings" w:char="F0E0"/>
-      </w:r>
+        <w:t>Microsoft.EntityFrameworkCore.SqlServer</w:t>
+      </w:r>
+      <w:proofErr w:type="gramEnd"/>
       <w:r>
         <w:rPr>
           <w:rFonts w:ascii="Courier New" w:hAnsi="Courier New" w:cs="Courier New"/>
@@ -1865,43 +2138,43 @@
       <w:r>
         <w:rPr>
           <w:rFonts w:ascii="Courier New" w:hAnsi="Courier New" w:cs="Courier New"/>
-          <w:b/>
-          <w:bCs/>
           <w:sz w:val="16"/>
           <w:szCs w:val="16"/>
           <w:lang w:bidi="fa-IR"/>
         </w:rPr>
-        <w:t>For Using Microsoft SQL Server</w:t>
-      </w:r>
-    </w:p>
-    <w:p>
-      <w:pPr>
-        <w:jc w:val="both"/>
+        <w:sym w:font="Wingdings" w:char="F0E0"/>
+      </w:r>
+      <w:r>
         <w:rPr>
           <w:rFonts w:ascii="Courier New" w:hAnsi="Courier New" w:cs="Courier New"/>
           <w:sz w:val="16"/>
           <w:szCs w:val="16"/>
           <w:lang w:bidi="fa-IR"/>
         </w:rPr>
-      </w:pPr>
-      <w:r>
-        <w:rPr>
-          <w:rFonts w:ascii="Courier New" w:hAnsi="Courier New" w:cs="Courier New"/>
+        <w:t xml:space="preserve"> </w:t>
+      </w:r>
+      <w:r>
+        <w:rPr>
+          <w:rFonts w:ascii="Courier New" w:hAnsi="Courier New" w:cs="Courier New"/>
+          <w:b/>
+          <w:bCs/>
           <w:sz w:val="16"/>
           <w:szCs w:val="16"/>
           <w:lang w:bidi="fa-IR"/>
         </w:rPr>
-        <w:t>[[MyApplication]]</w:t>
-      </w:r>
-      <w:r>
+        <w:t>For Using Microsoft SQL Server</w:t>
+      </w:r>
+    </w:p>
+    <w:p>
+      <w:pPr>
+        <w:jc w:val="both"/>
         <w:rPr>
           <w:rFonts w:ascii="Courier New" w:hAnsi="Courier New" w:cs="Courier New"/>
           <w:sz w:val="16"/>
           <w:szCs w:val="16"/>
           <w:lang w:bidi="fa-IR"/>
         </w:rPr>
-        <w:t xml:space="preserve"> </w:t>
-      </w:r>
+      </w:pPr>
       <w:r>
         <w:rPr>
           <w:rFonts w:ascii="Courier New" w:hAnsi="Courier New" w:cs="Courier New"/>
@@ -1909,7 +2182,7 @@
           <w:szCs w:val="16"/>
           <w:lang w:bidi="fa-IR"/>
         </w:rPr>
-        <w:sym w:font="Wingdings" w:char="F0E0"/>
+        <w:t>[[MyApplication]]</w:t>
       </w:r>
       <w:r>
         <w:rPr>
@@ -1918,20 +2191,17 @@
           <w:szCs w:val="16"/>
           <w:lang w:bidi="fa-IR"/>
         </w:rPr>
-        <w:t xml:space="preserve"> Using Domain and Persistence</w:t>
-      </w:r>
-    </w:p>
-    <w:p>
-      <w:pPr>
-        <w:ind w:firstLine="720"/>
-        <w:jc w:val="both"/>
+        <w:t xml:space="preserve"> </w:t>
+      </w:r>
+      <w:r>
         <w:rPr>
           <w:rFonts w:ascii="Courier New" w:hAnsi="Courier New" w:cs="Courier New"/>
           <w:sz w:val="16"/>
           <w:szCs w:val="16"/>
           <w:lang w:bidi="fa-IR"/>
         </w:rPr>
-      </w:pPr>
+        <w:sym w:font="Wingdings" w:char="F0E0"/>
+      </w:r>
       <w:r>
         <w:rPr>
           <w:rFonts w:ascii="Courier New" w:hAnsi="Courier New" w:cs="Courier New"/>
@@ -1939,7 +2209,7 @@
           <w:szCs w:val="16"/>
           <w:lang w:bidi="fa-IR"/>
         </w:rPr>
-        <w:t>Microsoft.EntityFrameworkCore</w:t>
+        <w:t xml:space="preserve"> Using Domain and Persistence</w:t>
       </w:r>
     </w:p>
     <w:p>
@@ -1960,17 +2230,21 @@
           <w:szCs w:val="16"/>
           <w:lang w:bidi="fa-IR"/>
         </w:rPr>
-        <w:t>Microsoft.EntityFrameworkCore.</w:t>
-      </w:r>
-      <w:r>
+        <w:t>Microsoft.EntityFrameworkCore</w:t>
+      </w:r>
+    </w:p>
+    <w:p>
+      <w:pPr>
+        <w:ind w:firstLine="720"/>
+        <w:jc w:val="both"/>
         <w:rPr>
           <w:rFonts w:ascii="Courier New" w:hAnsi="Courier New" w:cs="Courier New"/>
           <w:sz w:val="16"/>
           <w:szCs w:val="16"/>
           <w:lang w:bidi="fa-IR"/>
         </w:rPr>
-        <w:t>Tools</w:t>
-      </w:r>
+      </w:pPr>
+      <w:proofErr w:type="gramStart"/>
       <w:r>
         <w:rPr>
           <w:rFonts w:ascii="Courier New" w:hAnsi="Courier New" w:cs="Courier New"/>
@@ -1978,7 +2252,7 @@
           <w:szCs w:val="16"/>
           <w:lang w:bidi="fa-IR"/>
         </w:rPr>
-        <w:t xml:space="preserve"> </w:t>
+        <w:t>Microsoft.EntityFrameworkCore.</w:t>
       </w:r>
       <w:r>
         <w:rPr>
@@ -1987,8 +2261,9 @@
           <w:szCs w:val="16"/>
           <w:lang w:bidi="fa-IR"/>
         </w:rPr>
-        <w:sym w:font="Wingdings" w:char="F0E0"/>
-      </w:r>
+        <w:t>Tools</w:t>
+      </w:r>
+      <w:proofErr w:type="gramEnd"/>
       <w:r>
         <w:rPr>
           <w:rFonts w:ascii="Courier New" w:hAnsi="Courier New" w:cs="Courier New"/>
@@ -2001,12 +2276,30 @@
       <w:r>
         <w:rPr>
           <w:rFonts w:ascii="Courier New" w:hAnsi="Courier New" w:cs="Courier New"/>
-          <w:b/>
-          <w:bCs/>
           <w:sz w:val="16"/>
           <w:szCs w:val="16"/>
           <w:lang w:bidi="fa-IR"/>
         </w:rPr>
+        <w:sym w:font="Wingdings" w:char="F0E0"/>
+      </w:r>
+      <w:r>
+        <w:rPr>
+          <w:rFonts w:ascii="Courier New" w:hAnsi="Courier New" w:cs="Courier New"/>
+          <w:sz w:val="16"/>
+          <w:szCs w:val="16"/>
+          <w:lang w:bidi="fa-IR"/>
+        </w:rPr>
+        <w:t xml:space="preserve"> </w:t>
+      </w:r>
+      <w:r>
+        <w:rPr>
+          <w:rFonts w:ascii="Courier New" w:hAnsi="Courier New" w:cs="Courier New"/>
+          <w:b/>
+          <w:bCs/>
+          <w:sz w:val="16"/>
+          <w:szCs w:val="16"/>
+          <w:lang w:bidi="fa-IR"/>
+        </w:rPr>
         <w:t>For Migration</w:t>
       </w:r>
     </w:p>
@@ -2574,6 +2867,7 @@
           <w:lang w:bidi="fa-IR"/>
         </w:rPr>
       </w:pPr>
+      <w:proofErr w:type="gramStart"/>
       <w:r>
         <w:rPr>
           <w:rFonts w:ascii="Courier New" w:hAnsi="Courier New" w:cs="Courier New"/>
@@ -2586,6 +2880,7 @@
         </w:rPr>
         <w:t>Microsoft.EntityFrameworkCore.Tools</w:t>
       </w:r>
+      <w:proofErr w:type="gramEnd"/>
     </w:p>
     <w:p>
       <w:pPr>
@@ -6059,6 +6354,7 @@
         </w:rPr>
         <w:t xml:space="preserve">Add a </w:t>
       </w:r>
+      <w:proofErr w:type="gramStart"/>
       <w:r>
         <w:rPr>
           <w:rFonts w:ascii="Courier New" w:hAnsi="Courier New" w:cs="Courier New"/>
@@ -6068,6 +6364,7 @@
         </w:rPr>
         <w:t>Property</w:t>
       </w:r>
+      <w:proofErr w:type="gramEnd"/>
     </w:p>
     <w:p>
       <w:pPr>
@@ -6282,16 +6579,7 @@
           <w:szCs w:val="20"/>
           <w:lang w:bidi="fa-IR"/>
         </w:rPr>
-        <w:t>1</w:t>
-      </w:r>
-      <w:r>
-        <w:rPr>
-          <w:rFonts w:ascii="Courier New" w:hAnsi="Courier New" w:cs="Courier New"/>
-          <w:sz w:val="20"/>
-          <w:szCs w:val="20"/>
-          <w:lang w:bidi="fa-IR"/>
-        </w:rPr>
-        <w:t>"</w:t>
+        <w:t>1"</w:t>
       </w:r>
     </w:p>
     <w:p>
@@ -6340,7 +6628,7 @@
         <w:bidi/>
         <w:jc w:val="both"/>
         <w:rPr>
-          <w:rFonts w:ascii="Courier New" w:hAnsi="Courier New" w:cs="Courier New" w:hint="cs"/>
+          <w:rFonts w:ascii="Courier New" w:hAnsi="Courier New" w:cs="Courier New"/>
           <w:sz w:val="20"/>
           <w:szCs w:val="20"/>
           <w:rtl/>
@@ -6431,6 +6719,7 @@
         </w:rPr>
         <w:t xml:space="preserve">Rename a </w:t>
       </w:r>
+      <w:proofErr w:type="gramStart"/>
       <w:r>
         <w:rPr>
           <w:rFonts w:ascii="Courier New" w:hAnsi="Courier New" w:cs="Courier New"/>
@@ -6440,6 +6729,7 @@
         </w:rPr>
         <w:t>Property</w:t>
       </w:r>
+      <w:proofErr w:type="gramEnd"/>
     </w:p>
     <w:p>
       <w:pPr>
@@ -6594,13 +6884,52 @@
           <w:szCs w:val="20"/>
           <w:lang w:bidi="fa-IR"/>
         </w:rPr>
-        <w:t>2</w:t>
-      </w:r>
-      <w:r>
-        <w:rPr>
-          <w:rFonts w:ascii="Courier New" w:hAnsi="Courier New" w:cs="Courier New"/>
-          <w:sz w:val="20"/>
-          <w:szCs w:val="20"/>
+        <w:t>2"</w:t>
+      </w:r>
+    </w:p>
+    <w:p>
+      <w:pPr>
+        <w:jc w:val="both"/>
+        <w:rPr>
+          <w:rFonts w:ascii="Courier New" w:hAnsi="Courier New" w:cs="Courier New"/>
+          <w:sz w:val="20"/>
+          <w:szCs w:val="20"/>
+          <w:lang w:bidi="fa-IR"/>
+        </w:rPr>
+      </w:pPr>
+      <w:r>
+        <w:rPr>
+          <w:rFonts w:ascii="Courier New" w:hAnsi="Courier New" w:cs="Courier New"/>
+          <w:sz w:val="20"/>
+          <w:szCs w:val="20"/>
+          <w:lang w:bidi="fa-IR"/>
+        </w:rPr>
+        <w:t>Drop</w:t>
+      </w:r>
+      <w:r>
+        <w:rPr>
+          <w:rFonts w:ascii="Courier New" w:hAnsi="Courier New" w:cs="Courier New"/>
+          <w:sz w:val="20"/>
+          <w:szCs w:val="20"/>
+          <w:lang w:bidi="fa-IR"/>
+        </w:rPr>
+        <w:t>Column</w:t>
+      </w:r>
+      <w:r>
+        <w:rPr>
+          <w:rFonts w:ascii="Courier New" w:hAnsi="Courier New" w:cs="Courier New"/>
+          <w:sz w:val="20"/>
+          <w:szCs w:val="20"/>
+          <w:lang w:bidi="fa-IR"/>
+        </w:rPr>
+        <w:t xml:space="preserve"> "Googooli</w:t>
+      </w:r>
+      <w:r>
+        <w:rPr>
+          <w:rFonts w:ascii="Courier New" w:hAnsi="Courier New" w:cs="Courier New"/>
+          <w:sz w:val="20"/>
+          <w:szCs w:val="20"/>
+          <w:rtl/>
           <w:lang w:bidi="fa-IR"/>
         </w:rPr>
         <w:t>"</w:t>
@@ -6623,7 +6952,7 @@
           <w:szCs w:val="20"/>
           <w:lang w:bidi="fa-IR"/>
         </w:rPr>
-        <w:t>Drop</w:t>
+        <w:t>Create</w:t>
       </w:r>
       <w:r>
         <w:rPr>
@@ -6641,7 +6970,7 @@
           <w:szCs w:val="20"/>
           <w:lang w:bidi="fa-IR"/>
         </w:rPr>
-        <w:t xml:space="preserve"> "Googooli</w:t>
+        <w:t xml:space="preserve"> "Magooli</w:t>
       </w:r>
       <w:r>
         <w:rPr>
@@ -6666,12 +6995,33 @@
       </w:pPr>
       <w:r>
         <w:rPr>
-          <w:rFonts w:ascii="Courier New" w:hAnsi="Courier New" w:cs="Courier New"/>
-          <w:sz w:val="20"/>
-          <w:szCs w:val="20"/>
-          <w:lang w:bidi="fa-IR"/>
-        </w:rPr>
-        <w:t>Create</w:t>
+          <w:rFonts w:ascii="Courier New" w:hAnsi="Courier New" w:cs="Courier New" w:hint="eastAsia"/>
+          <w:sz w:val="20"/>
+          <w:szCs w:val="20"/>
+          <w:rtl/>
+          <w:lang w:bidi="fa-IR"/>
+        </w:rPr>
+        <w:t>غلط</w:t>
+      </w:r>
+    </w:p>
+    <w:p>
+      <w:pPr>
+        <w:jc w:val="both"/>
+        <w:rPr>
+          <w:rFonts w:ascii="Courier New" w:hAnsi="Courier New" w:cs="Courier New"/>
+          <w:sz w:val="20"/>
+          <w:szCs w:val="20"/>
+          <w:lang w:bidi="fa-IR"/>
+        </w:rPr>
+      </w:pPr>
+      <w:r>
+        <w:rPr>
+          <w:rFonts w:ascii="Courier New" w:hAnsi="Courier New" w:cs="Courier New"/>
+          <w:sz w:val="20"/>
+          <w:szCs w:val="20"/>
+          <w:lang w:bidi="fa-IR"/>
+        </w:rPr>
+        <w:t>Rename</w:t>
       </w:r>
       <w:r>
         <w:rPr>
@@ -6689,7 +7039,7 @@
           <w:szCs w:val="20"/>
           <w:lang w:bidi="fa-IR"/>
         </w:rPr>
-        <w:t xml:space="preserve"> "Magooli</w:t>
+        <w:t xml:space="preserve"> "Googooli" "Magooli</w:t>
       </w:r>
       <w:r>
         <w:rPr>
@@ -6714,75 +7064,6 @@
       </w:pPr>
       <w:r>
         <w:rPr>
-          <w:rFonts w:ascii="Courier New" w:hAnsi="Courier New" w:cs="Courier New" w:hint="eastAsia"/>
-          <w:sz w:val="20"/>
-          <w:szCs w:val="20"/>
-          <w:rtl/>
-          <w:lang w:bidi="fa-IR"/>
-        </w:rPr>
-        <w:t>غلط</w:t>
-      </w:r>
-    </w:p>
-    <w:p>
-      <w:pPr>
-        <w:jc w:val="both"/>
-        <w:rPr>
-          <w:rFonts w:ascii="Courier New" w:hAnsi="Courier New" w:cs="Courier New"/>
-          <w:sz w:val="20"/>
-          <w:szCs w:val="20"/>
-          <w:lang w:bidi="fa-IR"/>
-        </w:rPr>
-      </w:pPr>
-      <w:r>
-        <w:rPr>
-          <w:rFonts w:ascii="Courier New" w:hAnsi="Courier New" w:cs="Courier New"/>
-          <w:sz w:val="20"/>
-          <w:szCs w:val="20"/>
-          <w:lang w:bidi="fa-IR"/>
-        </w:rPr>
-        <w:t>Rename</w:t>
-      </w:r>
-      <w:r>
-        <w:rPr>
-          <w:rFonts w:ascii="Courier New" w:hAnsi="Courier New" w:cs="Courier New"/>
-          <w:sz w:val="20"/>
-          <w:szCs w:val="20"/>
-          <w:lang w:bidi="fa-IR"/>
-        </w:rPr>
-        <w:t>Column</w:t>
-      </w:r>
-      <w:r>
-        <w:rPr>
-          <w:rFonts w:ascii="Courier New" w:hAnsi="Courier New" w:cs="Courier New"/>
-          <w:sz w:val="20"/>
-          <w:szCs w:val="20"/>
-          <w:lang w:bidi="fa-IR"/>
-        </w:rPr>
-        <w:t xml:space="preserve"> "Googooli" "Magooli</w:t>
-      </w:r>
-      <w:r>
-        <w:rPr>
-          <w:rFonts w:ascii="Courier New" w:hAnsi="Courier New" w:cs="Courier New"/>
-          <w:sz w:val="20"/>
-          <w:szCs w:val="20"/>
-          <w:rtl/>
-          <w:lang w:bidi="fa-IR"/>
-        </w:rPr>
-        <w:t>"</w:t>
-      </w:r>
-    </w:p>
-    <w:p>
-      <w:pPr>
-        <w:jc w:val="both"/>
-        <w:rPr>
-          <w:rFonts w:ascii="Courier New" w:hAnsi="Courier New" w:cs="Courier New"/>
-          <w:sz w:val="20"/>
-          <w:szCs w:val="20"/>
-          <w:lang w:bidi="fa-IR"/>
-        </w:rPr>
-      </w:pPr>
-      <w:r>
-        <w:rPr>
           <w:rFonts w:ascii="Courier New" w:hAnsi="Courier New" w:cs="Courier New"/>
           <w:sz w:val="20"/>
           <w:szCs w:val="20"/>
@@ -6817,7 +7098,7 @@
         <w:bidi/>
         <w:jc w:val="both"/>
         <w:rPr>
-          <w:rFonts w:ascii="Courier New" w:hAnsi="Courier New" w:cs="Courier New" w:hint="cs"/>
+          <w:rFonts w:ascii="Courier New" w:hAnsi="Courier New" w:cs="Courier New"/>
           <w:sz w:val="20"/>
           <w:szCs w:val="20"/>
           <w:rtl/>
@@ -7733,7 +8014,7 @@
         <w:bidi/>
         <w:jc w:val="both"/>
         <w:rPr>
-          <w:rFonts w:ascii="Courier New" w:hAnsi="Courier New" w:cs="Courier New" w:hint="cs"/>
+          <w:rFonts w:ascii="Courier New" w:hAnsi="Courier New" w:cs="Courier New"/>
           <w:sz w:val="20"/>
           <w:szCs w:val="20"/>
           <w:rtl/>
@@ -7844,7 +8125,27 @@
           <w:szCs w:val="20"/>
           <w:lang w:bidi="fa-IR"/>
         </w:rPr>
-        <w:t>public ApplicationDbContext() : base()</w:t>
+        <w:t xml:space="preserve">public </w:t>
+      </w:r>
+      <w:proofErr w:type="gramStart"/>
+      <w:r>
+        <w:rPr>
+          <w:rFonts w:ascii="Courier New" w:hAnsi="Courier New" w:cs="Courier New"/>
+          <w:sz w:val="20"/>
+          <w:szCs w:val="20"/>
+          <w:lang w:bidi="fa-IR"/>
+        </w:rPr>
+        <w:t>ApplicationDbContext(</w:t>
+      </w:r>
+      <w:proofErr w:type="gramEnd"/>
+      <w:r>
+        <w:rPr>
+          <w:rFonts w:ascii="Courier New" w:hAnsi="Courier New" w:cs="Courier New"/>
+          <w:sz w:val="20"/>
+          <w:szCs w:val="20"/>
+          <w:lang w:bidi="fa-IR"/>
+        </w:rPr>
+        <w:t>) : base()</w:t>
       </w:r>
       <w:r>
         <w:rPr>
@@ -8117,7 +8418,7 @@
         <w:bidi/>
         <w:jc w:val="both"/>
         <w:rPr>
-          <w:rFonts w:ascii="Courier New" w:hAnsi="Courier New" w:cs="Courier New" w:hint="cs"/>
+          <w:rFonts w:ascii="Courier New" w:hAnsi="Courier New" w:cs="Courier New"/>
           <w:b/>
           <w:bCs/>
           <w:sz w:val="20"/>
@@ -8216,7 +8517,27 @@
           <w:szCs w:val="16"/>
           <w:lang w:bidi="fa-IR"/>
         </w:rPr>
-        <w:t>protected override void OnConfiguring(DbContextOptionsBuilder optionsBuilder)</w:t>
+        <w:t xml:space="preserve">protected override void </w:t>
+      </w:r>
+      <w:proofErr w:type="gramStart"/>
+      <w:r>
+        <w:rPr>
+          <w:rFonts w:ascii="Courier New" w:hAnsi="Courier New" w:cs="Courier New"/>
+          <w:sz w:val="16"/>
+          <w:szCs w:val="16"/>
+          <w:lang w:bidi="fa-IR"/>
+        </w:rPr>
+        <w:t>OnConfiguring(</w:t>
+      </w:r>
+      <w:proofErr w:type="gramEnd"/>
+      <w:r>
+        <w:rPr>
+          <w:rFonts w:ascii="Courier New" w:hAnsi="Courier New" w:cs="Courier New"/>
+          <w:sz w:val="16"/>
+          <w:szCs w:val="16"/>
+          <w:lang w:bidi="fa-IR"/>
+        </w:rPr>
+        <w:t>DbContextOptionsBuilder optionsBuilder)</w:t>
       </w:r>
       <w:r>
         <w:rPr>
@@ -8510,7 +8831,7 @@
       <w:pPr>
         <w:bidi/>
         <w:rPr>
-          <w:rFonts w:ascii="Courier New" w:hAnsi="Courier New" w:cs="Courier New" w:hint="cs"/>
+          <w:rFonts w:ascii="Courier New" w:hAnsi="Courier New" w:cs="Courier New"/>
           <w:sz w:val="16"/>
           <w:szCs w:val="16"/>
           <w:rtl/>

</xml_diff>